<commit_message>
* updated IoT E01, E02
</commit_message>
<xml_diff>
--- a/IoT-and-Digitalization-for-the-Circular-Economy/Exercises/E02-CE-MC-Test.docx
+++ b/IoT-and-Digitalization-for-the-Circular-Economy/Exercises/E02-CE-MC-Test.docx
@@ -59,16 +59,16 @@
                           <wps:cNvSpPr/>
                           <wps:spPr>
                             <a:xfrm>
-                              <a:off x="4862160" y="0"/>
-                              <a:ext cx="523080" cy="11593080"/>
+                              <a:off x="4862880" y="0"/>
+                              <a:ext cx="522720" cy="11593080"/>
                             </a:xfrm>
                             <a:custGeom>
                               <a:avLst/>
                               <a:gdLst>
-                                <a:gd name="textAreaLeft" fmla="*/ 0 w 296640"/>
-                                <a:gd name="textAreaRight" fmla="*/ 297720 w 296640"/>
+                                <a:gd name="textAreaLeft" fmla="*/ 0 w 296280"/>
+                                <a:gd name="textAreaRight" fmla="*/ 297720 w 296280"/>
                                 <a:gd name="textAreaTop" fmla="*/ 0 h 6572520"/>
-                                <a:gd name="textAreaBottom" fmla="*/ 6573600 h 6572520"/>
+                                <a:gd name="textAreaBottom" fmla="*/ 6573960 h 6572520"/>
                               </a:gdLst>
                               <a:ahLst/>
                               <a:rect l="textAreaLeft" t="textAreaTop" r="textAreaRight" b="textAreaBottom"/>
@@ -459,37 +459,15 @@
         </w:rPr>
         <w:t xml:space="preserve">The quiz is available online: </w:t>
       </w:r>
-      <w:r>
-        <w:fldChar w:fldCharType="begin"/>
-      </w:r>
-      <w:r>
-        <w:rPr>
-          <w:rStyle w:val="Hyperlink"/>
-          <w:lang w:val="de-DE" w:eastAsia="de-DE"/>
-        </w:rPr>
-        <w:instrText xml:space="preserve"> HYPERLINK "https://etce.etce-lab.de/" \l "/id/6527c3a5e72d6c32787e2b5d"</w:instrText>
-      </w:r>
-      <w:r>
-        <w:rPr>
-          <w:rStyle w:val="Hyperlink"/>
-          <w:lang w:val="de-DE" w:eastAsia="de-DE"/>
-        </w:rPr>
-        <w:fldChar w:fldCharType="separate"/>
-      </w:r>
-      <w:r>
-        <w:rPr>
-          <w:rStyle w:val="Hyperlink"/>
-          <w:lang w:val="de-DE" w:eastAsia="de-DE"/>
-        </w:rPr>
-        <w:t>Link</w:t>
-      </w:r>
-      <w:r>
-        <w:rPr>
-          <w:rStyle w:val="Hyperlink"/>
-          <w:lang w:val="de-DE" w:eastAsia="de-DE"/>
-        </w:rPr>
-        <w:fldChar w:fldCharType="end"/>
-      </w:r>
+      <w:hyperlink r:id="rId4">
+        <w:r>
+          <w:rPr>
+            <w:rStyle w:val="Hyperlink"/>
+            <w:lang w:val="de-DE" w:eastAsia="de-DE"/>
+          </w:rPr>
+          <w:t>Link</w:t>
+        </w:r>
+      </w:hyperlink>
     </w:p>
     <w:p>
       <w:pPr>
@@ -555,7 +533,7 @@
         </w:rPr>
         <w:t xml:space="preserve">Questions?: </w:t>
       </w:r>
-      <w:hyperlink r:id="rId4">
+      <w:hyperlink r:id="rId5">
         <w:r>
           <w:rPr>
             <w:rStyle w:val="Hyperlink"/>
@@ -563,33 +541,15 @@
             <w:bCs/>
             <w:lang w:val="de-DE" w:eastAsia="de-DE"/>
           </w:rPr>
-          <w:t>etce-</w:t>
-        </w:r>
-        <w:r>
-          <w:rPr>
-            <w:rStyle w:val="Hyperlink"/>
-            <w:b/>
-            <w:bCs/>
-            <w:lang w:val="de-DE" w:eastAsia="de-DE"/>
-          </w:rPr>
-          <w:t>iot</w:t>
-        </w:r>
-        <w:r>
-          <w:rPr>
-            <w:rStyle w:val="Hyperlink"/>
-            <w:b/>
-            <w:bCs/>
-            <w:lang w:val="de-DE" w:eastAsia="de-DE"/>
-          </w:rPr>
-          <w:t>@tu-clausthal.de</w:t>
+          <w:t>etce-iot@tu-clausthal.de</w:t>
         </w:r>
       </w:hyperlink>
     </w:p>
     <w:sectPr>
-      <w:headerReference w:type="default" r:id="rId5"/>
-      <w:headerReference w:type="first" r:id="rId6"/>
-      <w:footerReference w:type="default" r:id="rId7"/>
-      <w:footerReference w:type="first" r:id="rId8"/>
+      <w:headerReference w:type="default" r:id="rId6"/>
+      <w:headerReference w:type="first" r:id="rId7"/>
+      <w:footerReference w:type="default" r:id="rId8"/>
+      <w:footerReference w:type="first" r:id="rId9"/>
       <w:type w:val="nextPage"/>
       <w:pgSz w:w="11906" w:h="16838"/>
       <w:pgMar w:left="1134" w:right="1418" w:gutter="0" w:header="709" w:top="1418" w:footer="709" w:bottom="1134"/>
@@ -902,13 +862,13 @@
           <wp:effectExtent l="0" t="0" r="0" b="0"/>
           <wp:wrapTight wrapText="bothSides">
             <wp:wrapPolygon edited="0">
-              <wp:start x="-4" y="0"/>
-              <wp:lineTo x="-4" y="20759"/>
-              <wp:lineTo x="21460" y="20759"/>
-              <wp:lineTo x="21460" y="8916"/>
-              <wp:lineTo x="4130" y="8916"/>
-              <wp:lineTo x="4130" y="0"/>
-              <wp:lineTo x="-4" y="0"/>
+              <wp:start x="-8" y="0"/>
+              <wp:lineTo x="-8" y="20732"/>
+              <wp:lineTo x="21456" y="20732"/>
+              <wp:lineTo x="21456" y="8891"/>
+              <wp:lineTo x="4122" y="8891"/>
+              <wp:lineTo x="4122" y="0"/>
+              <wp:lineTo x="-8" y="0"/>
             </wp:wrapPolygon>
           </wp:wrapTight>
           <wp:docPr id="4" name="Picture 5" descr=""/>
@@ -976,13 +936,13 @@
           <wp:effectExtent l="0" t="0" r="0" b="0"/>
           <wp:wrapTight wrapText="bothSides">
             <wp:wrapPolygon edited="0">
-              <wp:start x="-4" y="0"/>
-              <wp:lineTo x="-4" y="21061"/>
-              <wp:lineTo x="21486" y="21061"/>
-              <wp:lineTo x="21486" y="9334"/>
-              <wp:lineTo x="4130" y="7081"/>
-              <wp:lineTo x="4130" y="0"/>
-              <wp:lineTo x="-4" y="0"/>
+              <wp:start x="-8" y="0"/>
+              <wp:lineTo x="-8" y="21034"/>
+              <wp:lineTo x="21482" y="21034"/>
+              <wp:lineTo x="21482" y="9309"/>
+              <wp:lineTo x="4122" y="7057"/>
+              <wp:lineTo x="4122" y="0"/>
+              <wp:lineTo x="-8" y="0"/>
             </wp:wrapPolygon>
           </wp:wrapTight>
           <wp:docPr id="5" name="Picture 469" descr=""/>

</xml_diff>